<commit_message>
Making some changes in all files.
</commit_message>
<xml_diff>
--- a/LEARNING_CONCEPTS/Readme.docx
+++ b/LEARNING_CONCEPTS/Readme.docx
@@ -313,6 +313,16 @@
           <w:lang w:bidi="fa-IR"/>
         </w:rPr>
       </w:pPr>
+    </w:p>
+    <w:p>
+      <w:pPr>
+        <w:rPr>
+          <w:rFonts w:ascii="Courier New" w:hAnsi="Courier New" w:cs="Courier New"/>
+          <w:sz w:val="20"/>
+          <w:szCs w:val="20"/>
+          <w:lang w:bidi="fa-IR"/>
+        </w:rPr>
+      </w:pPr>
       <w:proofErr w:type="gramStart"/>
       <w:r>
         <w:rPr>
@@ -1349,7 +1359,47 @@
           <w:rtl/>
           <w:lang w:bidi="fa-IR"/>
         </w:rPr>
-        <w:t xml:space="preserve">هرگاه از کلاسی، شیء بسازیم، پس از زدن نقطه بعد از نام آن، صرفا به تمام </w:t>
+        <w:t xml:space="preserve">هرگاه از کلاسی، </w:t>
+      </w:r>
+      <w:r>
+        <w:rPr>
+          <w:rFonts w:ascii="Courier New" w:hAnsi="Courier New" w:cs="Courier New" w:hint="cs"/>
+          <w:sz w:val="20"/>
+          <w:szCs w:val="20"/>
+          <w:rtl/>
+          <w:lang w:bidi="fa-IR"/>
+        </w:rPr>
+        <w:t xml:space="preserve">متغیری تعریف کنیم، </w:t>
+      </w:r>
+      <w:r>
+        <w:rPr>
+          <w:rFonts w:ascii="Courier New" w:hAnsi="Courier New" w:cs="Courier New" w:hint="cs"/>
+          <w:sz w:val="20"/>
+          <w:szCs w:val="20"/>
+          <w:rtl/>
+          <w:lang w:bidi="fa-IR"/>
+        </w:rPr>
+        <w:t>پس از زدن نقطه بعد از نام آن</w:t>
+      </w:r>
+      <w:r>
+        <w:rPr>
+          <w:rFonts w:ascii="Courier New" w:hAnsi="Courier New" w:cs="Courier New" w:hint="cs"/>
+          <w:sz w:val="20"/>
+          <w:szCs w:val="20"/>
+          <w:rtl/>
+          <w:lang w:bidi="fa-IR"/>
+        </w:rPr>
+        <w:t xml:space="preserve"> متغیر</w:t>
+      </w:r>
+      <w:r>
+        <w:rPr>
+          <w:rFonts w:ascii="Courier New" w:hAnsi="Courier New" w:cs="Courier New" w:hint="cs"/>
+          <w:sz w:val="20"/>
+          <w:szCs w:val="20"/>
+          <w:rtl/>
+          <w:lang w:bidi="fa-IR"/>
+        </w:rPr>
+        <w:t xml:space="preserve">، صرفا به تمام </w:t>
       </w:r>
       <w:r>
         <w:rPr>
@@ -1411,15 +1461,313 @@
     </w:p>
     <w:p>
       <w:pPr>
-        <w:rPr>
-          <w:rFonts w:ascii="Courier New" w:hAnsi="Courier New" w:cs="Courier New"/>
-          <w:sz w:val="20"/>
-          <w:szCs w:val="20"/>
-          <w:lang w:bidi="fa-IR"/>
-        </w:rPr>
-      </w:pPr>
+        <w:bidi/>
+        <w:rPr>
+          <w:rFonts w:ascii="Courier New" w:hAnsi="Courier New" w:cs="Courier New"/>
+          <w:sz w:val="20"/>
+          <w:szCs w:val="20"/>
+          <w:rtl/>
+          <w:lang w:bidi="fa-IR"/>
+        </w:rPr>
+      </w:pPr>
+      <w:r>
+        <w:rPr>
+          <w:rFonts w:ascii="Courier New" w:hAnsi="Courier New" w:cs="Courier New" w:hint="cs"/>
+          <w:sz w:val="20"/>
+          <w:szCs w:val="20"/>
+          <w:rtl/>
+          <w:lang w:bidi="fa-IR"/>
+        </w:rPr>
+        <w:lastRenderedPageBreak/>
+        <w:t>استاندارد قدیمی</w:t>
+      </w:r>
+    </w:p>
+    <w:p>
+      <w:pPr>
+        <w:rPr>
+          <w:rFonts w:ascii="Courier New" w:hAnsi="Courier New" w:cs="Courier New"/>
+          <w:sz w:val="20"/>
+          <w:szCs w:val="20"/>
+          <w:lang w:bidi="fa-IR"/>
+        </w:rPr>
+      </w:pPr>
+      <w:proofErr w:type="gramStart"/>
+      <w:r>
+        <w:rPr>
+          <w:rFonts w:ascii="Courier New" w:hAnsi="Courier New" w:cs="Courier New"/>
+          <w:sz w:val="20"/>
+          <w:szCs w:val="20"/>
+          <w:lang w:bidi="fa-IR"/>
+        </w:rPr>
+        <w:t>public</w:t>
+      </w:r>
+      <w:proofErr w:type="gramEnd"/>
+      <w:r>
+        <w:rPr>
+          <w:rFonts w:ascii="Courier New" w:hAnsi="Courier New" w:cs="Courier New"/>
+          <w:sz w:val="20"/>
+          <w:szCs w:val="20"/>
+          <w:lang w:bidi="fa-IR"/>
+        </w:rPr>
+        <w:t xml:space="preserve"> class Person</w:t>
+      </w:r>
+      <w:r>
+        <w:rPr>
+          <w:rFonts w:ascii="Courier New" w:hAnsi="Courier New" w:cs="Courier New"/>
+          <w:sz w:val="20"/>
+          <w:szCs w:val="20"/>
+          <w:lang w:bidi="fa-IR"/>
+        </w:rPr>
+        <w:br/>
+        <w:t>{</w:t>
+      </w:r>
+      <w:r>
+        <w:rPr>
+          <w:rFonts w:ascii="Courier New" w:hAnsi="Courier New" w:cs="Courier New"/>
+          <w:sz w:val="20"/>
+          <w:szCs w:val="20"/>
+          <w:lang w:bidi="fa-IR"/>
+        </w:rPr>
+        <w:br/>
+      </w:r>
+      <w:r>
+        <w:rPr>
+          <w:rFonts w:ascii="Courier New" w:hAnsi="Courier New" w:cs="Courier New"/>
+          <w:sz w:val="20"/>
+          <w:szCs w:val="20"/>
+          <w:lang w:bidi="fa-IR"/>
+        </w:rPr>
+        <w:t xml:space="preserve">    private string _</w:t>
+      </w:r>
+      <w:proofErr w:type="spellStart"/>
+      <w:r>
+        <w:rPr>
+          <w:rFonts w:ascii="Courier New" w:hAnsi="Courier New" w:cs="Courier New"/>
+          <w:sz w:val="20"/>
+          <w:szCs w:val="20"/>
+          <w:lang w:bidi="fa-IR"/>
+        </w:rPr>
+        <w:t>fullName</w:t>
+      </w:r>
+      <w:proofErr w:type="spellEnd"/>
+      <w:r>
+        <w:rPr>
+          <w:rFonts w:ascii="Courier New" w:hAnsi="Courier New" w:cs="Courier New"/>
+          <w:sz w:val="20"/>
+          <w:szCs w:val="20"/>
+          <w:lang w:bidi="fa-IR"/>
+        </w:rPr>
+        <w:t>;</w:t>
+      </w:r>
+      <w:r>
+        <w:rPr>
+          <w:rFonts w:ascii="Courier New" w:hAnsi="Courier New" w:cs="Courier New"/>
+          <w:sz w:val="20"/>
+          <w:szCs w:val="20"/>
+          <w:lang w:bidi="fa-IR"/>
+        </w:rPr>
+        <w:br/>
+      </w:r>
+      <w:r>
+        <w:rPr>
+          <w:rFonts w:ascii="Courier New" w:hAnsi="Courier New" w:cs="Courier New"/>
+          <w:sz w:val="20"/>
+          <w:szCs w:val="20"/>
+          <w:lang w:bidi="fa-IR"/>
+        </w:rPr>
+        <w:t xml:space="preserve">    public or protected</w:t>
+      </w:r>
+      <w:r>
+        <w:rPr>
+          <w:rFonts w:ascii="Courier New" w:hAnsi="Courier New" w:cs="Courier New"/>
+          <w:sz w:val="20"/>
+          <w:szCs w:val="20"/>
+          <w:lang w:bidi="fa-IR"/>
+        </w:rPr>
+        <w:t xml:space="preserve"> or internal or protected internal</w:t>
+      </w:r>
+      <w:r>
+        <w:rPr>
+          <w:rFonts w:ascii="Courier New" w:hAnsi="Courier New" w:cs="Courier New"/>
+          <w:sz w:val="20"/>
+          <w:szCs w:val="20"/>
+          <w:lang w:bidi="fa-IR"/>
+        </w:rPr>
+        <w:t xml:space="preserve"> string </w:t>
+      </w:r>
+      <w:proofErr w:type="spellStart"/>
+      <w:r>
+        <w:rPr>
+          <w:rFonts w:ascii="Courier New" w:hAnsi="Courier New" w:cs="Courier New"/>
+          <w:sz w:val="20"/>
+          <w:szCs w:val="20"/>
+          <w:lang w:bidi="fa-IR"/>
+        </w:rPr>
+        <w:t>FullName</w:t>
+      </w:r>
+      <w:proofErr w:type="spellEnd"/>
+      <w:r>
+        <w:rPr>
+          <w:rFonts w:ascii="Courier New" w:hAnsi="Courier New" w:cs="Courier New"/>
+          <w:sz w:val="20"/>
+          <w:szCs w:val="20"/>
+          <w:lang w:bidi="fa-IR"/>
+        </w:rPr>
+        <w:t>;</w:t>
+      </w:r>
+      <w:r>
+        <w:rPr>
+          <w:rFonts w:ascii="Courier New" w:hAnsi="Courier New" w:cs="Courier New"/>
+          <w:sz w:val="20"/>
+          <w:szCs w:val="20"/>
+          <w:lang w:bidi="fa-IR"/>
+        </w:rPr>
+        <w:br/>
+      </w:r>
+      <w:r>
+        <w:rPr>
+          <w:rFonts w:ascii="Courier New" w:hAnsi="Courier New" w:cs="Courier New"/>
+          <w:sz w:val="20"/>
+          <w:szCs w:val="20"/>
+          <w:lang w:bidi="fa-IR"/>
+        </w:rPr>
+        <w:br/>
+        <w:t xml:space="preserve">    public void </w:t>
+      </w:r>
+      <w:proofErr w:type="spellStart"/>
+      <w:r>
+        <w:rPr>
+          <w:rFonts w:ascii="Courier New" w:hAnsi="Courier New" w:cs="Courier New"/>
+          <w:sz w:val="20"/>
+          <w:szCs w:val="20"/>
+          <w:lang w:bidi="fa-IR"/>
+        </w:rPr>
+        <w:t>SomeFunction</w:t>
+      </w:r>
+      <w:proofErr w:type="spellEnd"/>
+      <w:r>
+        <w:rPr>
+          <w:rFonts w:ascii="Courier New" w:hAnsi="Courier New" w:cs="Courier New"/>
+          <w:sz w:val="20"/>
+          <w:szCs w:val="20"/>
+          <w:lang w:bidi="fa-IR"/>
+        </w:rPr>
+        <w:t xml:space="preserve">(string </w:t>
+      </w:r>
+      <w:proofErr w:type="spellStart"/>
+      <w:r>
+        <w:rPr>
+          <w:rFonts w:ascii="Courier New" w:hAnsi="Courier New" w:cs="Courier New"/>
+          <w:sz w:val="20"/>
+          <w:szCs w:val="20"/>
+          <w:lang w:bidi="fa-IR"/>
+        </w:rPr>
+        <w:t>fullName</w:t>
+      </w:r>
+      <w:proofErr w:type="spellEnd"/>
+      <w:r>
+        <w:rPr>
+          <w:rFonts w:ascii="Courier New" w:hAnsi="Courier New" w:cs="Courier New"/>
+          <w:sz w:val="20"/>
+          <w:szCs w:val="20"/>
+          <w:lang w:bidi="fa-IR"/>
+        </w:rPr>
+        <w:t>)</w:t>
+      </w:r>
+      <w:r>
+        <w:rPr>
+          <w:rFonts w:ascii="Courier New" w:hAnsi="Courier New" w:cs="Courier New"/>
+          <w:sz w:val="20"/>
+          <w:szCs w:val="20"/>
+          <w:lang w:bidi="fa-IR"/>
+        </w:rPr>
+        <w:br/>
+        <w:t xml:space="preserve">    {</w:t>
+      </w:r>
+      <w:r>
+        <w:rPr>
+          <w:rFonts w:ascii="Courier New" w:hAnsi="Courier New" w:cs="Courier New"/>
+          <w:sz w:val="20"/>
+          <w:szCs w:val="20"/>
+          <w:lang w:bidi="fa-IR"/>
+        </w:rPr>
+        <w:br/>
+        <w:t xml:space="preserve">        string </w:t>
+      </w:r>
+      <w:proofErr w:type="spellStart"/>
+      <w:r>
+        <w:rPr>
+          <w:rFonts w:ascii="Courier New" w:hAnsi="Courier New" w:cs="Courier New"/>
+          <w:sz w:val="20"/>
+          <w:szCs w:val="20"/>
+          <w:lang w:bidi="fa-IR"/>
+        </w:rPr>
+        <w:t>strFullName</w:t>
+      </w:r>
+      <w:proofErr w:type="spellEnd"/>
+      <w:r>
+        <w:rPr>
+          <w:rFonts w:ascii="Courier New" w:hAnsi="Courier New" w:cs="Courier New"/>
+          <w:sz w:val="20"/>
+          <w:szCs w:val="20"/>
+          <w:lang w:bidi="fa-IR"/>
+        </w:rPr>
+        <w:t>;</w:t>
+      </w:r>
+      <w:r>
+        <w:rPr>
+          <w:rFonts w:ascii="Courier New" w:hAnsi="Courier New" w:cs="Courier New"/>
+          <w:sz w:val="20"/>
+          <w:szCs w:val="20"/>
+          <w:lang w:bidi="fa-IR"/>
+        </w:rPr>
+        <w:br/>
+        <w:t xml:space="preserve">    }</w:t>
+      </w:r>
+      <w:r>
+        <w:rPr>
+          <w:rFonts w:ascii="Courier New" w:hAnsi="Courier New" w:cs="Courier New"/>
+          <w:sz w:val="20"/>
+          <w:szCs w:val="20"/>
+          <w:lang w:bidi="fa-IR"/>
+        </w:rPr>
+        <w:br/>
+        <w:t>}</w:t>
+      </w:r>
       <w:bookmarkStart w:id="0" w:name="_GoBack"/>
       <w:bookmarkEnd w:id="0"/>
+    </w:p>
+    <w:p>
+      <w:pPr>
+        <w:bidi/>
+        <w:rPr>
+          <w:rFonts w:ascii="Courier New" w:hAnsi="Courier New" w:cs="Courier New" w:hint="cs"/>
+          <w:sz w:val="20"/>
+          <w:szCs w:val="20"/>
+          <w:rtl/>
+          <w:lang w:bidi="fa-IR"/>
+        </w:rPr>
+      </w:pPr>
+      <w:r>
+        <w:rPr>
+          <w:rFonts w:ascii="Courier New" w:hAnsi="Courier New" w:cs="Courier New" w:hint="cs"/>
+          <w:sz w:val="20"/>
+          <w:szCs w:val="20"/>
+          <w:rtl/>
+          <w:lang w:bidi="fa-IR"/>
+        </w:rPr>
+        <w:t>استاندارد جدید</w:t>
+      </w:r>
+    </w:p>
+    <w:p>
+      <w:pPr>
+        <w:rPr>
+          <w:rFonts w:ascii="Courier New" w:hAnsi="Courier New" w:cs="Courier New"/>
+          <w:sz w:val="20"/>
+          <w:szCs w:val="20"/>
+          <w:lang w:bidi="fa-IR"/>
+        </w:rPr>
+      </w:pPr>
       <w:proofErr w:type="gramStart"/>
       <w:r>
         <w:rPr>
@@ -1428,7 +1776,6 @@
           <w:szCs w:val="20"/>
           <w:lang w:bidi="fa-IR"/>
         </w:rPr>
-        <w:lastRenderedPageBreak/>
         <w:t>public</w:t>
       </w:r>
       <w:proofErr w:type="gramEnd"/>
@@ -1459,15 +1806,7 @@
           <w:lang w:bidi="fa-IR"/>
         </w:rPr>
         <w:br/>
-      </w:r>
-      <w:r>
-        <w:rPr>
-          <w:rFonts w:ascii="Courier New" w:hAnsi="Courier New" w:cs="Courier New"/>
-          <w:sz w:val="20"/>
-          <w:szCs w:val="20"/>
-          <w:lang w:bidi="fa-IR"/>
-        </w:rPr>
-        <w:t xml:space="preserve">    private string _</w:t>
+        <w:t xml:space="preserve">    private string </w:t>
       </w:r>
       <w:proofErr w:type="spellStart"/>
       <w:r>
@@ -1497,33 +1836,7 @@
           <w:lang w:bidi="fa-IR"/>
         </w:rPr>
         <w:br/>
-      </w:r>
-      <w:r>
-        <w:rPr>
-          <w:rFonts w:ascii="Courier New" w:hAnsi="Courier New" w:cs="Courier New"/>
-          <w:sz w:val="20"/>
-          <w:szCs w:val="20"/>
-          <w:lang w:bidi="fa-IR"/>
-        </w:rPr>
-        <w:t xml:space="preserve">    public or protected</w:t>
-      </w:r>
-      <w:r>
-        <w:rPr>
-          <w:rFonts w:ascii="Courier New" w:hAnsi="Courier New" w:cs="Courier New"/>
-          <w:sz w:val="20"/>
-          <w:szCs w:val="20"/>
-          <w:lang w:bidi="fa-IR"/>
-        </w:rPr>
-        <w:t xml:space="preserve"> or internal or protected internal</w:t>
-      </w:r>
-      <w:r>
-        <w:rPr>
-          <w:rFonts w:ascii="Courier New" w:hAnsi="Courier New" w:cs="Courier New"/>
-          <w:sz w:val="20"/>
-          <w:szCs w:val="20"/>
-          <w:lang w:bidi="fa-IR"/>
-        </w:rPr>
-        <w:t xml:space="preserve"> string </w:t>
+        <w:t xml:space="preserve">    public or protected or internal or protected internal string </w:t>
       </w:r>
       <w:proofErr w:type="spellStart"/>
       <w:r>
@@ -1632,7 +1945,7 @@
           <w:szCs w:val="20"/>
           <w:lang w:bidi="fa-IR"/>
         </w:rPr>
-        <w:t>strFullName</w:t>
+        <w:t>fullName</w:t>
       </w:r>
       <w:proofErr w:type="spellEnd"/>
       <w:r>
@@ -1644,75 +1957,25 @@
         </w:rPr>
         <w:t>;</w:t>
       </w:r>
-      <w:r>
-        <w:rPr>
-          <w:rFonts w:ascii="Courier New" w:hAnsi="Courier New" w:cs="Courier New"/>
-          <w:sz w:val="20"/>
-          <w:szCs w:val="20"/>
-          <w:lang w:bidi="fa-IR"/>
-        </w:rPr>
-        <w:br/>
-        <w:t xml:space="preserve">    }</w:t>
-      </w:r>
-      <w:r>
-        <w:rPr>
-          <w:rFonts w:ascii="Courier New" w:hAnsi="Courier New" w:cs="Courier New"/>
-          <w:sz w:val="20"/>
-          <w:szCs w:val="20"/>
-          <w:lang w:bidi="fa-IR"/>
-        </w:rPr>
-        <w:br/>
-        <w:t>}</w:t>
-      </w:r>
-    </w:p>
-    <w:p>
-      <w:pPr>
-        <w:rPr>
-          <w:rFonts w:ascii="Courier New" w:hAnsi="Courier New" w:cs="Courier New"/>
-          <w:sz w:val="20"/>
-          <w:szCs w:val="20"/>
-          <w:lang w:bidi="fa-IR"/>
-        </w:rPr>
-      </w:pPr>
-      <w:proofErr w:type="gramStart"/>
-      <w:r>
-        <w:rPr>
-          <w:rFonts w:ascii="Courier New" w:hAnsi="Courier New" w:cs="Courier New"/>
-          <w:sz w:val="20"/>
-          <w:szCs w:val="20"/>
-          <w:lang w:bidi="fa-IR"/>
-        </w:rPr>
-        <w:t>public</w:t>
-      </w:r>
-      <w:proofErr w:type="gramEnd"/>
-      <w:r>
-        <w:rPr>
-          <w:rFonts w:ascii="Courier New" w:hAnsi="Courier New" w:cs="Courier New"/>
-          <w:sz w:val="20"/>
-          <w:szCs w:val="20"/>
-          <w:lang w:bidi="fa-IR"/>
-        </w:rPr>
-        <w:t xml:space="preserve"> class Person</w:t>
-      </w:r>
-      <w:r>
-        <w:rPr>
-          <w:rFonts w:ascii="Courier New" w:hAnsi="Courier New" w:cs="Courier New"/>
-          <w:sz w:val="20"/>
-          <w:szCs w:val="20"/>
-          <w:lang w:bidi="fa-IR"/>
-        </w:rPr>
-        <w:br/>
-        <w:t>{</w:t>
-      </w:r>
-      <w:r>
-        <w:rPr>
-          <w:rFonts w:ascii="Courier New" w:hAnsi="Courier New" w:cs="Courier New"/>
-          <w:sz w:val="20"/>
-          <w:szCs w:val="20"/>
-          <w:lang w:bidi="fa-IR"/>
-        </w:rPr>
-        <w:br/>
-        <w:t xml:space="preserve">    private string </w:t>
+    </w:p>
+    <w:p>
+      <w:pPr>
+        <w:ind w:firstLine="720"/>
+        <w:rPr>
+          <w:rFonts w:ascii="Courier New" w:hAnsi="Courier New" w:cs="Courier New"/>
+          <w:sz w:val="20"/>
+          <w:szCs w:val="20"/>
+          <w:lang w:bidi="fa-IR"/>
+        </w:rPr>
+      </w:pPr>
+      <w:r>
+        <w:rPr>
+          <w:rFonts w:ascii="Courier New" w:hAnsi="Courier New" w:cs="Courier New"/>
+          <w:sz w:val="20"/>
+          <w:szCs w:val="20"/>
+          <w:lang w:bidi="fa-IR"/>
+        </w:rPr>
+        <w:t xml:space="preserve">  </w:t>
       </w:r>
       <w:proofErr w:type="spellStart"/>
       <w:r>
@@ -1722,6 +1985,26 @@
           <w:szCs w:val="20"/>
           <w:lang w:bidi="fa-IR"/>
         </w:rPr>
+        <w:t>this.fullName</w:t>
+      </w:r>
+      <w:proofErr w:type="spellEnd"/>
+      <w:r>
+        <w:rPr>
+          <w:rFonts w:ascii="Courier New" w:hAnsi="Courier New" w:cs="Courier New"/>
+          <w:sz w:val="20"/>
+          <w:szCs w:val="20"/>
+          <w:lang w:bidi="fa-IR"/>
+        </w:rPr>
+        <w:t xml:space="preserve"> = </w:t>
+      </w:r>
+      <w:proofErr w:type="spellStart"/>
+      <w:r>
+        <w:rPr>
+          <w:rFonts w:ascii="Courier New" w:hAnsi="Courier New" w:cs="Courier New"/>
+          <w:sz w:val="20"/>
+          <w:szCs w:val="20"/>
+          <w:lang w:bidi="fa-IR"/>
+        </w:rPr>
         <w:t>fullName</w:t>
       </w:r>
       <w:proofErr w:type="spellEnd"/>
@@ -1734,144 +2017,6 @@
         </w:rPr>
         <w:t>;</w:t>
       </w:r>
-      <w:r>
-        <w:rPr>
-          <w:rFonts w:ascii="Courier New" w:hAnsi="Courier New" w:cs="Courier New"/>
-          <w:sz w:val="20"/>
-          <w:szCs w:val="20"/>
-          <w:lang w:bidi="fa-IR"/>
-        </w:rPr>
-        <w:br/>
-        <w:t xml:space="preserve">    public or protected or internal or protected internal string </w:t>
-      </w:r>
-      <w:proofErr w:type="spellStart"/>
-      <w:r>
-        <w:rPr>
-          <w:rFonts w:ascii="Courier New" w:hAnsi="Courier New" w:cs="Courier New"/>
-          <w:sz w:val="20"/>
-          <w:szCs w:val="20"/>
-          <w:lang w:bidi="fa-IR"/>
-        </w:rPr>
-        <w:t>FullName</w:t>
-      </w:r>
-      <w:proofErr w:type="spellEnd"/>
-      <w:r>
-        <w:rPr>
-          <w:rFonts w:ascii="Courier New" w:hAnsi="Courier New" w:cs="Courier New"/>
-          <w:sz w:val="20"/>
-          <w:szCs w:val="20"/>
-          <w:lang w:bidi="fa-IR"/>
-        </w:rPr>
-        <w:t>;</w:t>
-      </w:r>
-      <w:r>
-        <w:rPr>
-          <w:rFonts w:ascii="Courier New" w:hAnsi="Courier New" w:cs="Courier New"/>
-          <w:sz w:val="20"/>
-          <w:szCs w:val="20"/>
-          <w:lang w:bidi="fa-IR"/>
-        </w:rPr>
-        <w:br/>
-      </w:r>
-      <w:r>
-        <w:rPr>
-          <w:rFonts w:ascii="Courier New" w:hAnsi="Courier New" w:cs="Courier New"/>
-          <w:sz w:val="20"/>
-          <w:szCs w:val="20"/>
-          <w:lang w:bidi="fa-IR"/>
-        </w:rPr>
-        <w:br/>
-        <w:t xml:space="preserve">    public void </w:t>
-      </w:r>
-      <w:proofErr w:type="spellStart"/>
-      <w:r>
-        <w:rPr>
-          <w:rFonts w:ascii="Courier New" w:hAnsi="Courier New" w:cs="Courier New"/>
-          <w:sz w:val="20"/>
-          <w:szCs w:val="20"/>
-          <w:lang w:bidi="fa-IR"/>
-        </w:rPr>
-        <w:t>SomeFunction</w:t>
-      </w:r>
-      <w:proofErr w:type="spellEnd"/>
-      <w:r>
-        <w:rPr>
-          <w:rFonts w:ascii="Courier New" w:hAnsi="Courier New" w:cs="Courier New"/>
-          <w:sz w:val="20"/>
-          <w:szCs w:val="20"/>
-          <w:lang w:bidi="fa-IR"/>
-        </w:rPr>
-        <w:t xml:space="preserve">(string </w:t>
-      </w:r>
-      <w:proofErr w:type="spellStart"/>
-      <w:r>
-        <w:rPr>
-          <w:rFonts w:ascii="Courier New" w:hAnsi="Courier New" w:cs="Courier New"/>
-          <w:sz w:val="20"/>
-          <w:szCs w:val="20"/>
-          <w:lang w:bidi="fa-IR"/>
-        </w:rPr>
-        <w:t>fullName</w:t>
-      </w:r>
-      <w:proofErr w:type="spellEnd"/>
-      <w:r>
-        <w:rPr>
-          <w:rFonts w:ascii="Courier New" w:hAnsi="Courier New" w:cs="Courier New"/>
-          <w:sz w:val="20"/>
-          <w:szCs w:val="20"/>
-          <w:lang w:bidi="fa-IR"/>
-        </w:rPr>
-        <w:t>)</w:t>
-      </w:r>
-      <w:r>
-        <w:rPr>
-          <w:rFonts w:ascii="Courier New" w:hAnsi="Courier New" w:cs="Courier New"/>
-          <w:sz w:val="20"/>
-          <w:szCs w:val="20"/>
-          <w:lang w:bidi="fa-IR"/>
-        </w:rPr>
-        <w:br/>
-        <w:t xml:space="preserve">    {</w:t>
-      </w:r>
-      <w:r>
-        <w:rPr>
-          <w:rFonts w:ascii="Courier New" w:hAnsi="Courier New" w:cs="Courier New"/>
-          <w:sz w:val="20"/>
-          <w:szCs w:val="20"/>
-          <w:lang w:bidi="fa-IR"/>
-        </w:rPr>
-        <w:br/>
-        <w:t xml:space="preserve">        string </w:t>
-      </w:r>
-      <w:proofErr w:type="spellStart"/>
-      <w:r>
-        <w:rPr>
-          <w:rFonts w:ascii="Courier New" w:hAnsi="Courier New" w:cs="Courier New"/>
-          <w:sz w:val="20"/>
-          <w:szCs w:val="20"/>
-          <w:lang w:bidi="fa-IR"/>
-        </w:rPr>
-        <w:t>f</w:t>
-      </w:r>
-      <w:r>
-        <w:rPr>
-          <w:rFonts w:ascii="Courier New" w:hAnsi="Courier New" w:cs="Courier New"/>
-          <w:sz w:val="20"/>
-          <w:szCs w:val="20"/>
-          <w:lang w:bidi="fa-IR"/>
-        </w:rPr>
-        <w:t>ullName</w:t>
-      </w:r>
-      <w:proofErr w:type="spellEnd"/>
-      <w:r>
-        <w:rPr>
-          <w:rFonts w:ascii="Courier New" w:hAnsi="Courier New" w:cs="Courier New"/>
-          <w:sz w:val="20"/>
-          <w:szCs w:val="20"/>
-          <w:lang w:bidi="fa-IR"/>
-        </w:rPr>
-        <w:t>;</w:t>
-      </w:r>
     </w:p>
     <w:p>
       <w:pPr>
@@ -1892,57 +2037,6 @@
         </w:rPr>
         <w:t xml:space="preserve">  </w:t>
       </w:r>
-      <w:proofErr w:type="spellStart"/>
-      <w:r>
-        <w:rPr>
-          <w:rFonts w:ascii="Courier New" w:hAnsi="Courier New" w:cs="Courier New"/>
-          <w:sz w:val="20"/>
-          <w:szCs w:val="20"/>
-          <w:lang w:bidi="fa-IR"/>
-        </w:rPr>
-        <w:t>this.fullName</w:t>
-      </w:r>
-      <w:proofErr w:type="spellEnd"/>
-      <w:r>
-        <w:rPr>
-          <w:rFonts w:ascii="Courier New" w:hAnsi="Courier New" w:cs="Courier New"/>
-          <w:sz w:val="20"/>
-          <w:szCs w:val="20"/>
-          <w:lang w:bidi="fa-IR"/>
-        </w:rPr>
-        <w:t xml:space="preserve"> = </w:t>
-      </w:r>
-      <w:proofErr w:type="spellStart"/>
-      <w:r>
-        <w:rPr>
-          <w:rFonts w:ascii="Courier New" w:hAnsi="Courier New" w:cs="Courier New"/>
-          <w:sz w:val="20"/>
-          <w:szCs w:val="20"/>
-          <w:lang w:bidi="fa-IR"/>
-        </w:rPr>
-        <w:t>fullName</w:t>
-      </w:r>
-      <w:proofErr w:type="spellEnd"/>
-      <w:r>
-        <w:rPr>
-          <w:rFonts w:ascii="Courier New" w:hAnsi="Courier New" w:cs="Courier New"/>
-          <w:sz w:val="20"/>
-          <w:szCs w:val="20"/>
-          <w:lang w:bidi="fa-IR"/>
-        </w:rPr>
-        <w:t>;</w:t>
-      </w:r>
-    </w:p>
-    <w:p>
-      <w:pPr>
-        <w:ind w:firstLine="720"/>
-        <w:rPr>
-          <w:rFonts w:ascii="Courier New" w:hAnsi="Courier New" w:cs="Courier New"/>
-          <w:sz w:val="20"/>
-          <w:szCs w:val="20"/>
-          <w:lang w:bidi="fa-IR"/>
-        </w:rPr>
-      </w:pPr>
       <w:proofErr w:type="gramStart"/>
       <w:r>
         <w:rPr>

</xml_diff>